<commit_message>
Cambios en la gramatica
</commit_message>
<xml_diff>
--- a/Analizador Lexico/Informe Grupo20.docx
+++ b/Analizador Lexico/Informe Grupo20.docx
@@ -888,6 +888,96 @@
           <w:szCs w:val="24"/>
         </w:rPr>
         <w:t xml:space="preserve"> que utiliza el compilador.</w:t>
+      </w:r>
+    </w:p>
+    <w:p>
+      <w:pPr>
+        <w:autoSpaceDE w:val="0"/>
+        <w:autoSpaceDN w:val="0"/>
+        <w:adjustRightInd w:val="0"/>
+        <w:spacing w:after="0" w:line="240" w:lineRule="auto"/>
+        <w:rPr>
+          <w:sz w:val="24"/>
+          <w:szCs w:val="24"/>
+        </w:rPr>
+      </w:pPr>
+    </w:p>
+    <w:p>
+      <w:pPr>
+        <w:autoSpaceDE w:val="0"/>
+        <w:autoSpaceDN w:val="0"/>
+        <w:adjustRightInd w:val="0"/>
+        <w:spacing w:after="0" w:line="240" w:lineRule="auto"/>
+        <w:rPr>
+          <w:sz w:val="24"/>
+          <w:szCs w:val="24"/>
+        </w:rPr>
+      </w:pPr>
+    </w:p>
+    <w:p>
+      <w:pPr>
+        <w:autoSpaceDE w:val="0"/>
+        <w:autoSpaceDN w:val="0"/>
+        <w:adjustRightInd w:val="0"/>
+        <w:spacing w:after="0" w:line="240" w:lineRule="auto"/>
+        <w:rPr>
+          <w:sz w:val="24"/>
+          <w:szCs w:val="24"/>
+        </w:rPr>
+      </w:pPr>
+    </w:p>
+    <w:p>
+      <w:pPr>
+        <w:autoSpaceDE w:val="0"/>
+        <w:autoSpaceDN w:val="0"/>
+        <w:adjustRightInd w:val="0"/>
+        <w:spacing w:after="0" w:line="240" w:lineRule="auto"/>
+        <w:rPr>
+          <w:sz w:val="24"/>
+          <w:szCs w:val="24"/>
+        </w:rPr>
+      </w:pPr>
+    </w:p>
+    <w:p>
+      <w:pPr>
+        <w:rPr>
+          <w:sz w:val="24"/>
+          <w:szCs w:val="24"/>
+        </w:rPr>
+      </w:pPr>
+      <w:r>
+        <w:rPr>
+          <w:sz w:val="24"/>
+          <w:szCs w:val="24"/>
+        </w:rPr>
+        <w:br w:type="page"/>
+      </w:r>
+    </w:p>
+    <w:p>
+      <w:pPr>
+        <w:autoSpaceDE w:val="0"/>
+        <w:autoSpaceDN w:val="0"/>
+        <w:adjustRightInd w:val="0"/>
+        <w:spacing w:after="0" w:line="240" w:lineRule="auto"/>
+        <w:rPr>
+          <w:sz w:val="52"/>
+          <w:szCs w:val="52"/>
+        </w:rPr>
+      </w:pPr>
+      <w:r>
+        <w:rPr>
+          <w:sz w:val="52"/>
+          <w:szCs w:val="52"/>
+        </w:rPr>
+        <w:lastRenderedPageBreak/>
+        <w:t>Acciones Semántica</w:t>
+      </w:r>
+      <w:r>
+        <w:rPr>
+          <w:sz w:val="52"/>
+          <w:szCs w:val="52"/>
+        </w:rPr>
+        <w:t>s</w:t>
       </w:r>
     </w:p>
     <w:sectPr>
@@ -1180,6 +1270,7 @@
   <w:style w:type="paragraph" w:default="1" w:styleId="Normal">
     <w:name w:val="Normal"/>
     <w:qFormat/>
+    <w:rsid w:val="009C5E50"/>
   </w:style>
   <w:style w:type="character" w:default="1" w:styleId="Fuentedeprrafopredeter">
     <w:name w:val="Default Paragraph Font"/>

</xml_diff>

<commit_message>
Cambio en el informe
</commit_message>
<xml_diff>
--- a/Analizador Lexico/Informe Grupo20.docx
+++ b/Analizador Lexico/Informe Grupo20.docx
@@ -978,6 +978,794 @@
           <w:szCs w:val="52"/>
         </w:rPr>
         <w:t>s</w:t>
+      </w:r>
+    </w:p>
+    <w:p>
+      <w:pPr>
+        <w:autoSpaceDE w:val="0"/>
+        <w:autoSpaceDN w:val="0"/>
+        <w:adjustRightInd w:val="0"/>
+        <w:spacing w:after="0" w:line="240" w:lineRule="auto"/>
+        <w:rPr>
+          <w:sz w:val="24"/>
+          <w:szCs w:val="24"/>
+        </w:rPr>
+      </w:pPr>
+    </w:p>
+    <w:p>
+      <w:pPr>
+        <w:autoSpaceDE w:val="0"/>
+        <w:autoSpaceDN w:val="0"/>
+        <w:adjustRightInd w:val="0"/>
+        <w:spacing w:after="0" w:line="240" w:lineRule="auto"/>
+        <w:rPr>
+          <w:sz w:val="24"/>
+          <w:szCs w:val="24"/>
+        </w:rPr>
+      </w:pPr>
+      <w:r>
+        <w:rPr>
+          <w:sz w:val="24"/>
+          <w:szCs w:val="24"/>
+          <w:u w:val="single"/>
+        </w:rPr>
+        <w:t xml:space="preserve">AccionSemantica0: </w:t>
+      </w:r>
+      <w:r>
+        <w:rPr>
+          <w:sz w:val="24"/>
+          <w:szCs w:val="24"/>
+        </w:rPr>
+        <w:t xml:space="preserve">Su ejecución es la encargada de informar si el carácter leído no es </w:t>
+      </w:r>
+      <w:proofErr w:type="spellStart"/>
+      <w:r>
+        <w:rPr>
+          <w:sz w:val="24"/>
+          <w:szCs w:val="24"/>
+        </w:rPr>
+        <w:t>valido</w:t>
+      </w:r>
+      <w:proofErr w:type="spellEnd"/>
+      <w:r>
+        <w:rPr>
+          <w:sz w:val="24"/>
+          <w:szCs w:val="24"/>
+        </w:rPr>
+        <w:t>, agregando un mensaje de error en el archivo  errores_lexico.log.</w:t>
+      </w:r>
+    </w:p>
+    <w:p>
+      <w:pPr>
+        <w:autoSpaceDE w:val="0"/>
+        <w:autoSpaceDN w:val="0"/>
+        <w:adjustRightInd w:val="0"/>
+        <w:spacing w:after="0" w:line="240" w:lineRule="auto"/>
+        <w:rPr>
+          <w:sz w:val="24"/>
+          <w:szCs w:val="24"/>
+        </w:rPr>
+      </w:pPr>
+    </w:p>
+    <w:p>
+      <w:pPr>
+        <w:autoSpaceDE w:val="0"/>
+        <w:autoSpaceDN w:val="0"/>
+        <w:adjustRightInd w:val="0"/>
+        <w:spacing w:after="0" w:line="240" w:lineRule="auto"/>
+        <w:rPr>
+          <w:sz w:val="24"/>
+          <w:szCs w:val="24"/>
+        </w:rPr>
+      </w:pPr>
+      <w:r>
+        <w:rPr>
+          <w:sz w:val="24"/>
+          <w:szCs w:val="24"/>
+          <w:u w:val="single"/>
+        </w:rPr>
+        <w:t>AccionSemantica1:</w:t>
+      </w:r>
+      <w:r>
+        <w:rPr>
+          <w:sz w:val="24"/>
+          <w:szCs w:val="24"/>
+        </w:rPr>
+        <w:t xml:space="preserve"> Se encarga de guardar en el </w:t>
+      </w:r>
+      <w:proofErr w:type="spellStart"/>
+      <w:r>
+        <w:rPr>
+          <w:sz w:val="24"/>
+          <w:szCs w:val="24"/>
+        </w:rPr>
+        <w:t>stringBuffer</w:t>
+      </w:r>
+      <w:proofErr w:type="spellEnd"/>
+      <w:r>
+        <w:rPr>
+          <w:sz w:val="24"/>
+          <w:szCs w:val="24"/>
+        </w:rPr>
+        <w:t xml:space="preserve"> los caracteres que se van leyendo.</w:t>
+      </w:r>
+    </w:p>
+    <w:p>
+      <w:pPr>
+        <w:autoSpaceDE w:val="0"/>
+        <w:autoSpaceDN w:val="0"/>
+        <w:adjustRightInd w:val="0"/>
+        <w:spacing w:after="0" w:line="240" w:lineRule="auto"/>
+        <w:rPr>
+          <w:sz w:val="24"/>
+          <w:szCs w:val="24"/>
+        </w:rPr>
+      </w:pPr>
+    </w:p>
+    <w:p>
+      <w:pPr>
+        <w:autoSpaceDE w:val="0"/>
+        <w:autoSpaceDN w:val="0"/>
+        <w:adjustRightInd w:val="0"/>
+        <w:spacing w:after="0" w:line="240" w:lineRule="auto"/>
+        <w:rPr>
+          <w:sz w:val="24"/>
+          <w:szCs w:val="24"/>
+        </w:rPr>
+      </w:pPr>
+      <w:r>
+        <w:rPr>
+          <w:sz w:val="24"/>
+          <w:szCs w:val="24"/>
+          <w:u w:val="single"/>
+        </w:rPr>
+        <w:t>AccionSemantica2:</w:t>
+      </w:r>
+      <w:r>
+        <w:rPr>
+          <w:sz w:val="24"/>
+          <w:szCs w:val="24"/>
+        </w:rPr>
+        <w:t xml:space="preserve"> Esta acción semántica</w:t>
+      </w:r>
+      <w:r>
+        <w:rPr>
+          <w:sz w:val="24"/>
+          <w:szCs w:val="24"/>
+        </w:rPr>
+        <w:t xml:space="preserve"> </w:t>
+      </w:r>
+      <w:r>
+        <w:rPr>
+          <w:sz w:val="24"/>
+          <w:szCs w:val="24"/>
+        </w:rPr>
+        <w:t xml:space="preserve">se encarga de buscar el lexema leído en la tabla de Palabras Reservadas. </w:t>
+      </w:r>
+      <w:proofErr w:type="spellStart"/>
+      <w:r>
+        <w:rPr>
+          <w:sz w:val="24"/>
+          <w:szCs w:val="24"/>
+        </w:rPr>
+        <w:t>Tambien</w:t>
+      </w:r>
+      <w:proofErr w:type="spellEnd"/>
+      <w:r>
+        <w:rPr>
+          <w:sz w:val="24"/>
+          <w:szCs w:val="24"/>
+        </w:rPr>
+        <w:t xml:space="preserve"> verifica que el lexema no exceda la longitud máxima permitida que debe poseer un Identificador. Si cumple con la longitud, se agrega en la Tabla de </w:t>
+      </w:r>
+      <w:proofErr w:type="spellStart"/>
+      <w:r>
+        <w:rPr>
+          <w:sz w:val="24"/>
+          <w:szCs w:val="24"/>
+        </w:rPr>
+        <w:t>Simbolos</w:t>
+      </w:r>
+      <w:proofErr w:type="spellEnd"/>
+      <w:r>
+        <w:rPr>
+          <w:sz w:val="24"/>
+          <w:szCs w:val="24"/>
+        </w:rPr>
+        <w:t>.</w:t>
+      </w:r>
+    </w:p>
+    <w:p>
+      <w:pPr>
+        <w:autoSpaceDE w:val="0"/>
+        <w:autoSpaceDN w:val="0"/>
+        <w:adjustRightInd w:val="0"/>
+        <w:spacing w:after="0" w:line="240" w:lineRule="auto"/>
+        <w:rPr>
+          <w:sz w:val="24"/>
+          <w:szCs w:val="24"/>
+        </w:rPr>
+      </w:pPr>
+    </w:p>
+    <w:p>
+      <w:pPr>
+        <w:autoSpaceDE w:val="0"/>
+        <w:autoSpaceDN w:val="0"/>
+        <w:adjustRightInd w:val="0"/>
+        <w:spacing w:after="0" w:line="240" w:lineRule="auto"/>
+        <w:rPr>
+          <w:sz w:val="24"/>
+          <w:szCs w:val="24"/>
+        </w:rPr>
+      </w:pPr>
+      <w:r>
+        <w:rPr>
+          <w:sz w:val="24"/>
+          <w:szCs w:val="24"/>
+          <w:u w:val="single"/>
+        </w:rPr>
+        <w:t>AccionSemantica3:</w:t>
+      </w:r>
+      <w:r>
+        <w:rPr>
+          <w:sz w:val="24"/>
+          <w:szCs w:val="24"/>
+          <w:u w:val="single"/>
+        </w:rPr>
+        <w:t xml:space="preserve"> </w:t>
+      </w:r>
+      <w:r>
+        <w:rPr>
+          <w:sz w:val="24"/>
+          <w:szCs w:val="24"/>
+        </w:rPr>
+        <w:t xml:space="preserve">Esta acción semántica se ejecuta cuando se lee un </w:t>
+      </w:r>
+      <w:proofErr w:type="gramStart"/>
+      <w:r>
+        <w:rPr>
+          <w:sz w:val="24"/>
+          <w:szCs w:val="24"/>
+        </w:rPr>
+        <w:t>numero</w:t>
+      </w:r>
+      <w:proofErr w:type="gramEnd"/>
+      <w:r>
+        <w:rPr>
+          <w:sz w:val="24"/>
+          <w:szCs w:val="24"/>
+        </w:rPr>
+        <w:t xml:space="preserve"> entero. Verifica el rango y en caso de no cumplirse la condición, retorna un error.</w:t>
+      </w:r>
+    </w:p>
+    <w:p>
+      <w:pPr>
+        <w:autoSpaceDE w:val="0"/>
+        <w:autoSpaceDN w:val="0"/>
+        <w:adjustRightInd w:val="0"/>
+        <w:spacing w:after="0" w:line="240" w:lineRule="auto"/>
+        <w:rPr>
+          <w:sz w:val="24"/>
+          <w:szCs w:val="24"/>
+        </w:rPr>
+      </w:pPr>
+    </w:p>
+    <w:p>
+      <w:pPr>
+        <w:autoSpaceDE w:val="0"/>
+        <w:autoSpaceDN w:val="0"/>
+        <w:adjustRightInd w:val="0"/>
+        <w:spacing w:after="0" w:line="240" w:lineRule="auto"/>
+        <w:rPr>
+          <w:sz w:val="24"/>
+          <w:szCs w:val="24"/>
+        </w:rPr>
+      </w:pPr>
+      <w:r>
+        <w:rPr>
+          <w:sz w:val="24"/>
+          <w:szCs w:val="24"/>
+          <w:u w:val="single"/>
+        </w:rPr>
+        <w:t>AccionSemantica4:</w:t>
+      </w:r>
+      <w:r>
+        <w:rPr>
+          <w:sz w:val="24"/>
+          <w:szCs w:val="24"/>
+        </w:rPr>
+        <w:t xml:space="preserve"> Es la encargada de realizar la verificación cuando se encuentra un numero de tipo </w:t>
+      </w:r>
+      <w:proofErr w:type="spellStart"/>
+      <w:r>
+        <w:rPr>
+          <w:sz w:val="24"/>
+          <w:szCs w:val="24"/>
+        </w:rPr>
+        <w:t>Float</w:t>
+      </w:r>
+      <w:proofErr w:type="spellEnd"/>
+      <w:r>
+        <w:rPr>
+          <w:sz w:val="24"/>
+          <w:szCs w:val="24"/>
+        </w:rPr>
+        <w:t xml:space="preserve">. Verifica que este dentro del rango, de no ser </w:t>
+      </w:r>
+      <w:proofErr w:type="spellStart"/>
+      <w:r>
+        <w:rPr>
+          <w:sz w:val="24"/>
+          <w:szCs w:val="24"/>
+        </w:rPr>
+        <w:t>asi</w:t>
+      </w:r>
+      <w:proofErr w:type="spellEnd"/>
+      <w:r>
+        <w:rPr>
+          <w:sz w:val="24"/>
+          <w:szCs w:val="24"/>
+        </w:rPr>
+        <w:t>, lo informa con un mensaje de error.</w:t>
+      </w:r>
+    </w:p>
+    <w:p>
+      <w:pPr>
+        <w:autoSpaceDE w:val="0"/>
+        <w:autoSpaceDN w:val="0"/>
+        <w:adjustRightInd w:val="0"/>
+        <w:spacing w:after="0" w:line="240" w:lineRule="auto"/>
+        <w:rPr>
+          <w:sz w:val="24"/>
+          <w:szCs w:val="24"/>
+        </w:rPr>
+      </w:pPr>
+    </w:p>
+    <w:p>
+      <w:pPr>
+        <w:autoSpaceDE w:val="0"/>
+        <w:autoSpaceDN w:val="0"/>
+        <w:adjustRightInd w:val="0"/>
+        <w:spacing w:after="0" w:line="240" w:lineRule="auto"/>
+        <w:rPr>
+          <w:sz w:val="24"/>
+          <w:szCs w:val="24"/>
+          <w:u w:val="single"/>
+        </w:rPr>
+      </w:pPr>
+      <w:r>
+        <w:rPr>
+          <w:sz w:val="24"/>
+          <w:szCs w:val="24"/>
+          <w:u w:val="single"/>
+        </w:rPr>
+        <w:t>AccionSemantica5:</w:t>
+      </w:r>
+      <w:r>
+        <w:rPr>
+          <w:sz w:val="24"/>
+          <w:szCs w:val="24"/>
+        </w:rPr>
+        <w:t xml:space="preserve"> Esta acción retorna los lexemas para los </w:t>
+      </w:r>
+      <w:proofErr w:type="spellStart"/>
+      <w:r>
+        <w:rPr>
+          <w:sz w:val="24"/>
+          <w:szCs w:val="24"/>
+        </w:rPr>
+        <w:t>simbolos</w:t>
+      </w:r>
+      <w:proofErr w:type="spellEnd"/>
+      <w:r>
+        <w:rPr>
+          <w:sz w:val="24"/>
+          <w:szCs w:val="24"/>
+        </w:rPr>
+        <w:t xml:space="preserve"> que son Comparadores y el de </w:t>
+      </w:r>
+      <w:proofErr w:type="spellStart"/>
+      <w:r>
+        <w:rPr>
+          <w:sz w:val="24"/>
+          <w:szCs w:val="24"/>
+        </w:rPr>
+        <w:t>Asignacion</w:t>
+      </w:r>
+      <w:proofErr w:type="spellEnd"/>
+      <w:r>
+        <w:rPr>
+          <w:sz w:val="24"/>
+          <w:szCs w:val="24"/>
+        </w:rPr>
+        <w:t xml:space="preserve"> (&lt;=, &gt;</w:t>
+      </w:r>
+      <w:proofErr w:type="gramStart"/>
+      <w:r>
+        <w:rPr>
+          <w:sz w:val="24"/>
+          <w:szCs w:val="24"/>
+        </w:rPr>
+        <w:t>=, !=</w:t>
+      </w:r>
+      <w:proofErr w:type="gramEnd"/>
+      <w:r>
+        <w:rPr>
+          <w:sz w:val="24"/>
+          <w:szCs w:val="24"/>
+        </w:rPr>
+        <w:t>, :=).</w:t>
+      </w:r>
+    </w:p>
+    <w:p>
+      <w:pPr>
+        <w:autoSpaceDE w:val="0"/>
+        <w:autoSpaceDN w:val="0"/>
+        <w:adjustRightInd w:val="0"/>
+        <w:spacing w:after="0" w:line="240" w:lineRule="auto"/>
+        <w:rPr>
+          <w:sz w:val="24"/>
+          <w:szCs w:val="24"/>
+          <w:u w:val="single"/>
+        </w:rPr>
+      </w:pPr>
+    </w:p>
+    <w:p>
+      <w:pPr>
+        <w:autoSpaceDE w:val="0"/>
+        <w:autoSpaceDN w:val="0"/>
+        <w:adjustRightInd w:val="0"/>
+        <w:spacing w:after="0" w:line="240" w:lineRule="auto"/>
+        <w:rPr>
+          <w:sz w:val="24"/>
+          <w:szCs w:val="24"/>
+        </w:rPr>
+      </w:pPr>
+      <w:r>
+        <w:rPr>
+          <w:sz w:val="24"/>
+          <w:szCs w:val="24"/>
+          <w:u w:val="single"/>
+        </w:rPr>
+        <w:t>AccionSemantica6:</w:t>
+      </w:r>
+      <w:r>
+        <w:rPr>
+          <w:sz w:val="24"/>
+          <w:szCs w:val="24"/>
+        </w:rPr>
+        <w:t xml:space="preserve"> </w:t>
+      </w:r>
+      <w:r>
+        <w:rPr>
+          <w:sz w:val="24"/>
+          <w:szCs w:val="24"/>
+        </w:rPr>
+        <w:t>Guarda el lexema y retorna el ultimo carácter leído. Además retrocede una posición en el Lector, para continuar con la lectura.</w:t>
+      </w:r>
+    </w:p>
+    <w:p>
+      <w:pPr>
+        <w:autoSpaceDE w:val="0"/>
+        <w:autoSpaceDN w:val="0"/>
+        <w:adjustRightInd w:val="0"/>
+        <w:spacing w:after="0" w:line="240" w:lineRule="auto"/>
+        <w:rPr>
+          <w:sz w:val="24"/>
+          <w:szCs w:val="24"/>
+        </w:rPr>
+      </w:pPr>
+    </w:p>
+    <w:p>
+      <w:pPr>
+        <w:autoSpaceDE w:val="0"/>
+        <w:autoSpaceDN w:val="0"/>
+        <w:adjustRightInd w:val="0"/>
+        <w:spacing w:after="0" w:line="240" w:lineRule="auto"/>
+        <w:rPr>
+          <w:sz w:val="24"/>
+          <w:szCs w:val="24"/>
+        </w:rPr>
+      </w:pPr>
+      <w:r>
+        <w:rPr>
+          <w:sz w:val="24"/>
+          <w:szCs w:val="24"/>
+          <w:u w:val="single"/>
+        </w:rPr>
+        <w:t>AccionSemantica7:</w:t>
+      </w:r>
+      <w:r>
+        <w:rPr>
+          <w:sz w:val="24"/>
+          <w:szCs w:val="24"/>
+        </w:rPr>
+        <w:t xml:space="preserve"> Al ejecutarse guarda el símbolo leído ({</w:t>
+      </w:r>
+      <w:proofErr w:type="gramStart"/>
+      <w:r>
+        <w:rPr>
+          <w:sz w:val="24"/>
+          <w:szCs w:val="24"/>
+        </w:rPr>
+        <w:t>, }</w:t>
+      </w:r>
+      <w:proofErr w:type="gramEnd"/>
+      <w:r>
+        <w:rPr>
+          <w:sz w:val="24"/>
+          <w:szCs w:val="24"/>
+        </w:rPr>
+        <w:t xml:space="preserve">, +, -, </w:t>
+      </w:r>
+      <w:proofErr w:type="spellStart"/>
+      <w:r>
+        <w:rPr>
+          <w:sz w:val="24"/>
+          <w:szCs w:val="24"/>
+        </w:rPr>
+        <w:t>etc</w:t>
+      </w:r>
+      <w:proofErr w:type="spellEnd"/>
+      <w:r>
+        <w:rPr>
+          <w:sz w:val="24"/>
+          <w:szCs w:val="24"/>
+        </w:rPr>
+        <w:t>) y lo retorna.</w:t>
+      </w:r>
+    </w:p>
+    <w:p>
+      <w:pPr>
+        <w:autoSpaceDE w:val="0"/>
+        <w:autoSpaceDN w:val="0"/>
+        <w:adjustRightInd w:val="0"/>
+        <w:spacing w:after="0" w:line="240" w:lineRule="auto"/>
+        <w:rPr>
+          <w:sz w:val="24"/>
+          <w:szCs w:val="24"/>
+        </w:rPr>
+      </w:pPr>
+    </w:p>
+    <w:p>
+      <w:pPr>
+        <w:autoSpaceDE w:val="0"/>
+        <w:autoSpaceDN w:val="0"/>
+        <w:adjustRightInd w:val="0"/>
+        <w:spacing w:after="0" w:line="240" w:lineRule="auto"/>
+        <w:rPr>
+          <w:sz w:val="24"/>
+          <w:szCs w:val="24"/>
+        </w:rPr>
+      </w:pPr>
+      <w:r>
+        <w:rPr>
+          <w:sz w:val="24"/>
+          <w:szCs w:val="24"/>
+          <w:u w:val="single"/>
+        </w:rPr>
+        <w:t>AccionSemantica8:</w:t>
+      </w:r>
+      <w:r>
+        <w:rPr>
+          <w:sz w:val="24"/>
+          <w:szCs w:val="24"/>
+        </w:rPr>
+        <w:t xml:space="preserve"> La acción numero 8 elimina el lexema leído que fue formado por un comentario.</w:t>
+      </w:r>
+    </w:p>
+    <w:p>
+      <w:pPr>
+        <w:autoSpaceDE w:val="0"/>
+        <w:autoSpaceDN w:val="0"/>
+        <w:adjustRightInd w:val="0"/>
+        <w:spacing w:after="0" w:line="240" w:lineRule="auto"/>
+        <w:rPr>
+          <w:sz w:val="24"/>
+          <w:szCs w:val="24"/>
+        </w:rPr>
+      </w:pPr>
+    </w:p>
+    <w:p>
+      <w:pPr>
+        <w:autoSpaceDE w:val="0"/>
+        <w:autoSpaceDN w:val="0"/>
+        <w:adjustRightInd w:val="0"/>
+        <w:spacing w:after="0" w:line="240" w:lineRule="auto"/>
+        <w:rPr>
+          <w:sz w:val="24"/>
+          <w:szCs w:val="24"/>
+        </w:rPr>
+      </w:pPr>
+      <w:r>
+        <w:rPr>
+          <w:sz w:val="24"/>
+          <w:szCs w:val="24"/>
+          <w:u w:val="single"/>
+        </w:rPr>
+        <w:t>AccionSemantica9:</w:t>
+      </w:r>
+      <w:r>
+        <w:rPr>
+          <w:sz w:val="24"/>
+          <w:szCs w:val="24"/>
+        </w:rPr>
+        <w:t xml:space="preserve"> </w:t>
+      </w:r>
+      <w:r>
+        <w:rPr>
+          <w:sz w:val="24"/>
+          <w:szCs w:val="24"/>
+        </w:rPr>
+        <w:t xml:space="preserve">Cuando se lee un carácter espacio en blanco, esta acción se ejecuta y retorna un </w:t>
+      </w:r>
+      <w:proofErr w:type="spellStart"/>
+      <w:r>
+        <w:rPr>
+          <w:sz w:val="24"/>
+          <w:szCs w:val="24"/>
+        </w:rPr>
+        <w:t>null</w:t>
+      </w:r>
+      <w:proofErr w:type="spellEnd"/>
+      <w:r>
+        <w:rPr>
+          <w:sz w:val="24"/>
+          <w:szCs w:val="24"/>
+        </w:rPr>
+        <w:t>.</w:t>
+      </w:r>
+    </w:p>
+    <w:p>
+      <w:pPr>
+        <w:autoSpaceDE w:val="0"/>
+        <w:autoSpaceDN w:val="0"/>
+        <w:adjustRightInd w:val="0"/>
+        <w:spacing w:after="0" w:line="240" w:lineRule="auto"/>
+        <w:rPr>
+          <w:sz w:val="24"/>
+          <w:szCs w:val="24"/>
+        </w:rPr>
+      </w:pPr>
+    </w:p>
+    <w:p>
+      <w:pPr>
+        <w:autoSpaceDE w:val="0"/>
+        <w:autoSpaceDN w:val="0"/>
+        <w:adjustRightInd w:val="0"/>
+        <w:spacing w:after="0" w:line="240" w:lineRule="auto"/>
+        <w:rPr>
+          <w:sz w:val="24"/>
+          <w:szCs w:val="24"/>
+        </w:rPr>
+      </w:pPr>
+      <w:r>
+        <w:rPr>
+          <w:sz w:val="24"/>
+          <w:szCs w:val="24"/>
+          <w:u w:val="single"/>
+        </w:rPr>
+        <w:t>AccionSemantica11</w:t>
+      </w:r>
+      <w:r>
+        <w:rPr>
+          <w:sz w:val="24"/>
+          <w:szCs w:val="24"/>
+          <w:u w:val="single"/>
+        </w:rPr>
+        <w:t>:</w:t>
+      </w:r>
+      <w:r>
+        <w:rPr>
+          <w:sz w:val="24"/>
+          <w:szCs w:val="24"/>
+        </w:rPr>
+        <w:t xml:space="preserve"> </w:t>
+      </w:r>
+      <w:r>
+        <w:rPr>
+          <w:sz w:val="24"/>
+          <w:szCs w:val="24"/>
+        </w:rPr>
+        <w:t>La acción guarda el lexema VECTOR.</w:t>
+      </w:r>
+    </w:p>
+    <w:p>
+      <w:pPr>
+        <w:autoSpaceDE w:val="0"/>
+        <w:autoSpaceDN w:val="0"/>
+        <w:adjustRightInd w:val="0"/>
+        <w:spacing w:after="0" w:line="240" w:lineRule="auto"/>
+        <w:rPr>
+          <w:sz w:val="24"/>
+          <w:szCs w:val="24"/>
+        </w:rPr>
+      </w:pPr>
+    </w:p>
+    <w:p>
+      <w:pPr>
+        <w:autoSpaceDE w:val="0"/>
+        <w:autoSpaceDN w:val="0"/>
+        <w:adjustRightInd w:val="0"/>
+        <w:spacing w:after="0" w:line="240" w:lineRule="auto"/>
+        <w:rPr>
+          <w:sz w:val="24"/>
+          <w:szCs w:val="24"/>
+          <w:u w:val="single"/>
+        </w:rPr>
+      </w:pPr>
+      <w:r>
+        <w:rPr>
+          <w:sz w:val="24"/>
+          <w:szCs w:val="24"/>
+          <w:u w:val="single"/>
+        </w:rPr>
+        <w:t>AccionSemantica13</w:t>
+      </w:r>
+      <w:r>
+        <w:rPr>
+          <w:sz w:val="24"/>
+          <w:szCs w:val="24"/>
+          <w:u w:val="single"/>
+        </w:rPr>
+        <w:t>:</w:t>
+      </w:r>
+      <w:r>
+        <w:rPr>
+          <w:sz w:val="24"/>
+          <w:szCs w:val="24"/>
+          <w:u w:val="single"/>
+        </w:rPr>
+        <w:t xml:space="preserve"> </w:t>
+      </w:r>
+      <w:r>
+        <w:rPr>
+          <w:sz w:val="24"/>
+          <w:szCs w:val="24"/>
+        </w:rPr>
+        <w:t xml:space="preserve">Se encarga de guardar las cadenas de una línea, verifica que esta no tenga </w:t>
+      </w:r>
+      <w:proofErr w:type="spellStart"/>
+      <w:proofErr w:type="gramStart"/>
+      <w:r>
+        <w:rPr>
+          <w:sz w:val="24"/>
+          <w:szCs w:val="24"/>
+        </w:rPr>
+        <w:t>mas</w:t>
+      </w:r>
+      <w:proofErr w:type="spellEnd"/>
+      <w:proofErr w:type="gramEnd"/>
+      <w:r>
+        <w:rPr>
+          <w:sz w:val="24"/>
+          <w:szCs w:val="24"/>
+        </w:rPr>
+        <w:t xml:space="preserve"> de una línea, en caso de ser </w:t>
+      </w:r>
+      <w:proofErr w:type="spellStart"/>
+      <w:r>
+        <w:rPr>
+          <w:sz w:val="24"/>
+          <w:szCs w:val="24"/>
+        </w:rPr>
+        <w:t>asi</w:t>
+      </w:r>
+      <w:proofErr w:type="spellEnd"/>
+      <w:r>
+        <w:rPr>
+          <w:sz w:val="24"/>
+          <w:szCs w:val="24"/>
+        </w:rPr>
+        <w:t xml:space="preserve"> retorna un error, indicando que la cadena no cumple con la longitud máxima.</w:t>
+      </w:r>
+      <w:r>
+        <w:rPr>
+          <w:sz w:val="24"/>
+          <w:szCs w:val="24"/>
+          <w:u w:val="single"/>
+        </w:rPr>
+        <w:t xml:space="preserve"> </w:t>
       </w:r>
     </w:p>
     <w:sectPr>

</xml_diff>

<commit_message>
Probados los Float, cambios para comentariios
</commit_message>
<xml_diff>
--- a/Analizador Lexico/Informe Grupo20.docx
+++ b/Analizador Lexico/Informe Grupo20.docx
@@ -1018,13 +1018,447 @@
         </w:rPr>
         <w:t xml:space="preserve">Su ejecución es la encargada de informar si el carácter leído no es </w:t>
       </w:r>
+      <w:r>
+        <w:rPr>
+          <w:sz w:val="24"/>
+          <w:szCs w:val="24"/>
+        </w:rPr>
+        <w:t>válido</w:t>
+      </w:r>
+      <w:r>
+        <w:rPr>
+          <w:sz w:val="24"/>
+          <w:szCs w:val="24"/>
+        </w:rPr>
+        <w:t>, agregando un mensaje de error en el archivo  errores_lexico.log.</w:t>
+      </w:r>
+    </w:p>
+    <w:p>
+      <w:pPr>
+        <w:autoSpaceDE w:val="0"/>
+        <w:autoSpaceDN w:val="0"/>
+        <w:adjustRightInd w:val="0"/>
+        <w:spacing w:after="0" w:line="240" w:lineRule="auto"/>
+        <w:rPr>
+          <w:sz w:val="24"/>
+          <w:szCs w:val="24"/>
+        </w:rPr>
+      </w:pPr>
+    </w:p>
+    <w:p>
+      <w:pPr>
+        <w:autoSpaceDE w:val="0"/>
+        <w:autoSpaceDN w:val="0"/>
+        <w:adjustRightInd w:val="0"/>
+        <w:spacing w:after="0" w:line="240" w:lineRule="auto"/>
+        <w:rPr>
+          <w:sz w:val="24"/>
+          <w:szCs w:val="24"/>
+        </w:rPr>
+      </w:pPr>
+      <w:r>
+        <w:rPr>
+          <w:sz w:val="24"/>
+          <w:szCs w:val="24"/>
+          <w:u w:val="single"/>
+        </w:rPr>
+        <w:t>AccionSemantica1:</w:t>
+      </w:r>
+      <w:r>
+        <w:rPr>
+          <w:sz w:val="24"/>
+          <w:szCs w:val="24"/>
+        </w:rPr>
+        <w:t xml:space="preserve"> Se encarga de guardar en el stringBuffer los caracteres que se van leyendo.</w:t>
+      </w:r>
+    </w:p>
+    <w:p>
+      <w:pPr>
+        <w:autoSpaceDE w:val="0"/>
+        <w:autoSpaceDN w:val="0"/>
+        <w:adjustRightInd w:val="0"/>
+        <w:spacing w:after="0" w:line="240" w:lineRule="auto"/>
+        <w:rPr>
+          <w:sz w:val="24"/>
+          <w:szCs w:val="24"/>
+        </w:rPr>
+      </w:pPr>
+    </w:p>
+    <w:p>
+      <w:pPr>
+        <w:autoSpaceDE w:val="0"/>
+        <w:autoSpaceDN w:val="0"/>
+        <w:adjustRightInd w:val="0"/>
+        <w:spacing w:after="0" w:line="240" w:lineRule="auto"/>
+        <w:rPr>
+          <w:sz w:val="24"/>
+          <w:szCs w:val="24"/>
+        </w:rPr>
+      </w:pPr>
+      <w:r>
+        <w:rPr>
+          <w:sz w:val="24"/>
+          <w:szCs w:val="24"/>
+          <w:u w:val="single"/>
+        </w:rPr>
+        <w:t>AccionSemantica2:</w:t>
+      </w:r>
+      <w:r>
+        <w:rPr>
+          <w:sz w:val="24"/>
+          <w:szCs w:val="24"/>
+        </w:rPr>
+        <w:t xml:space="preserve"> Esta acción semántica</w:t>
+      </w:r>
+      <w:r>
+        <w:rPr>
+          <w:sz w:val="24"/>
+          <w:szCs w:val="24"/>
+        </w:rPr>
+        <w:t xml:space="preserve"> </w:t>
+      </w:r>
+      <w:r>
+        <w:rPr>
+          <w:sz w:val="24"/>
+          <w:szCs w:val="24"/>
+        </w:rPr>
+        <w:t xml:space="preserve">se encarga de buscar el lexema leído en la tabla de Palabras Reservadas. </w:t>
+      </w:r>
+      <w:r>
+        <w:rPr>
+          <w:sz w:val="24"/>
+          <w:szCs w:val="24"/>
+        </w:rPr>
+        <w:t>También</w:t>
+      </w:r>
+      <w:r>
+        <w:rPr>
+          <w:sz w:val="24"/>
+          <w:szCs w:val="24"/>
+        </w:rPr>
+        <w:t xml:space="preserve"> verifica que el lexema no exceda la longitud máxima permitida que debe poseer un Identificador. Si cumple con la longitud, se agrega en la Tabla de </w:t>
+      </w:r>
+      <w:r>
+        <w:rPr>
+          <w:sz w:val="24"/>
+          <w:szCs w:val="24"/>
+        </w:rPr>
+        <w:t>Símbolos</w:t>
+      </w:r>
+      <w:r>
+        <w:rPr>
+          <w:sz w:val="24"/>
+          <w:szCs w:val="24"/>
+        </w:rPr>
+        <w:t>.</w:t>
+      </w:r>
+    </w:p>
+    <w:p>
+      <w:pPr>
+        <w:autoSpaceDE w:val="0"/>
+        <w:autoSpaceDN w:val="0"/>
+        <w:adjustRightInd w:val="0"/>
+        <w:spacing w:after="0" w:line="240" w:lineRule="auto"/>
+        <w:rPr>
+          <w:sz w:val="24"/>
+          <w:szCs w:val="24"/>
+        </w:rPr>
+      </w:pPr>
+    </w:p>
+    <w:p>
+      <w:pPr>
+        <w:autoSpaceDE w:val="0"/>
+        <w:autoSpaceDN w:val="0"/>
+        <w:adjustRightInd w:val="0"/>
+        <w:spacing w:after="0" w:line="240" w:lineRule="auto"/>
+        <w:rPr>
+          <w:sz w:val="24"/>
+          <w:szCs w:val="24"/>
+        </w:rPr>
+      </w:pPr>
+      <w:r>
+        <w:rPr>
+          <w:sz w:val="24"/>
+          <w:szCs w:val="24"/>
+          <w:u w:val="single"/>
+        </w:rPr>
+        <w:t>AccionSemantica3:</w:t>
+      </w:r>
+      <w:r>
+        <w:rPr>
+          <w:sz w:val="24"/>
+          <w:szCs w:val="24"/>
+          <w:u w:val="single"/>
+        </w:rPr>
+        <w:t xml:space="preserve"> </w:t>
+      </w:r>
+      <w:r>
+        <w:rPr>
+          <w:sz w:val="24"/>
+          <w:szCs w:val="24"/>
+        </w:rPr>
+        <w:t xml:space="preserve">Esta acción semántica se ejecuta cuando se lee un </w:t>
+      </w:r>
+      <w:r>
+        <w:rPr>
+          <w:sz w:val="24"/>
+          <w:szCs w:val="24"/>
+        </w:rPr>
+        <w:t>número</w:t>
+      </w:r>
+      <w:r>
+        <w:rPr>
+          <w:sz w:val="24"/>
+          <w:szCs w:val="24"/>
+        </w:rPr>
+        <w:t xml:space="preserve"> entero. Verifica el rango y en caso de no cumplirse la condición, retorna un error.</w:t>
+      </w:r>
+    </w:p>
+    <w:p>
+      <w:pPr>
+        <w:autoSpaceDE w:val="0"/>
+        <w:autoSpaceDN w:val="0"/>
+        <w:adjustRightInd w:val="0"/>
+        <w:spacing w:after="0" w:line="240" w:lineRule="auto"/>
+        <w:rPr>
+          <w:sz w:val="24"/>
+          <w:szCs w:val="24"/>
+        </w:rPr>
+      </w:pPr>
+    </w:p>
+    <w:p>
+      <w:pPr>
+        <w:autoSpaceDE w:val="0"/>
+        <w:autoSpaceDN w:val="0"/>
+        <w:adjustRightInd w:val="0"/>
+        <w:spacing w:after="0" w:line="240" w:lineRule="auto"/>
+        <w:rPr>
+          <w:sz w:val="24"/>
+          <w:szCs w:val="24"/>
+        </w:rPr>
+      </w:pPr>
+      <w:r>
+        <w:rPr>
+          <w:sz w:val="24"/>
+          <w:szCs w:val="24"/>
+          <w:u w:val="single"/>
+        </w:rPr>
+        <w:t>AccionSemantica4:</w:t>
+      </w:r>
+      <w:r>
+        <w:rPr>
+          <w:sz w:val="24"/>
+          <w:szCs w:val="24"/>
+        </w:rPr>
+        <w:t xml:space="preserve"> Es la encargada de realizar la verificación cuando se encuentra un numero de tipo Float. Verifica que este dentro del rango, de no ser </w:t>
+      </w:r>
+      <w:r>
+        <w:rPr>
+          <w:sz w:val="24"/>
+          <w:szCs w:val="24"/>
+        </w:rPr>
+        <w:t>así</w:t>
+      </w:r>
+      <w:r>
+        <w:rPr>
+          <w:sz w:val="24"/>
+          <w:szCs w:val="24"/>
+        </w:rPr>
+        <w:t>, lo informa con un mensaje de error.</w:t>
+      </w:r>
+    </w:p>
+    <w:p>
+      <w:pPr>
+        <w:autoSpaceDE w:val="0"/>
+        <w:autoSpaceDN w:val="0"/>
+        <w:adjustRightInd w:val="0"/>
+        <w:spacing w:after="0" w:line="240" w:lineRule="auto"/>
+        <w:rPr>
+          <w:sz w:val="24"/>
+          <w:szCs w:val="24"/>
+        </w:rPr>
+      </w:pPr>
+    </w:p>
+    <w:p>
+      <w:pPr>
+        <w:autoSpaceDE w:val="0"/>
+        <w:autoSpaceDN w:val="0"/>
+        <w:adjustRightInd w:val="0"/>
+        <w:spacing w:after="0" w:line="240" w:lineRule="auto"/>
+        <w:rPr>
+          <w:sz w:val="24"/>
+          <w:szCs w:val="24"/>
+          <w:u w:val="single"/>
+        </w:rPr>
+      </w:pPr>
+      <w:r>
+        <w:rPr>
+          <w:sz w:val="24"/>
+          <w:szCs w:val="24"/>
+          <w:u w:val="single"/>
+        </w:rPr>
+        <w:t>AccionSemantica5:</w:t>
+      </w:r>
+      <w:r>
+        <w:rPr>
+          <w:sz w:val="24"/>
+          <w:szCs w:val="24"/>
+        </w:rPr>
+        <w:t xml:space="preserve"> Esta acción retorna los lexemas para los </w:t>
+      </w:r>
+      <w:r>
+        <w:rPr>
+          <w:sz w:val="24"/>
+          <w:szCs w:val="24"/>
+        </w:rPr>
+        <w:t>símbolos</w:t>
+      </w:r>
+      <w:r>
+        <w:rPr>
+          <w:sz w:val="24"/>
+          <w:szCs w:val="24"/>
+        </w:rPr>
+        <w:t xml:space="preserve"> que son Comparadores y el de </w:t>
+      </w:r>
+      <w:r>
+        <w:rPr>
+          <w:sz w:val="24"/>
+          <w:szCs w:val="24"/>
+        </w:rPr>
+        <w:t>Asignación</w:t>
+      </w:r>
+      <w:r>
+        <w:rPr>
+          <w:sz w:val="24"/>
+          <w:szCs w:val="24"/>
+        </w:rPr>
+        <w:t xml:space="preserve"> (&lt;=, &gt;</w:t>
+      </w:r>
+      <w:proofErr w:type="gramStart"/>
+      <w:r>
+        <w:rPr>
+          <w:sz w:val="24"/>
+          <w:szCs w:val="24"/>
+        </w:rPr>
+        <w:t>=, !=</w:t>
+      </w:r>
+      <w:proofErr w:type="gramEnd"/>
+      <w:r>
+        <w:rPr>
+          <w:sz w:val="24"/>
+          <w:szCs w:val="24"/>
+        </w:rPr>
+        <w:t>, :=).</w:t>
+      </w:r>
+    </w:p>
+    <w:p>
+      <w:pPr>
+        <w:autoSpaceDE w:val="0"/>
+        <w:autoSpaceDN w:val="0"/>
+        <w:adjustRightInd w:val="0"/>
+        <w:spacing w:after="0" w:line="240" w:lineRule="auto"/>
+        <w:rPr>
+          <w:sz w:val="24"/>
+          <w:szCs w:val="24"/>
+          <w:u w:val="single"/>
+        </w:rPr>
+      </w:pPr>
+    </w:p>
+    <w:p>
+      <w:pPr>
+        <w:autoSpaceDE w:val="0"/>
+        <w:autoSpaceDN w:val="0"/>
+        <w:adjustRightInd w:val="0"/>
+        <w:spacing w:after="0" w:line="240" w:lineRule="auto"/>
+        <w:rPr>
+          <w:sz w:val="24"/>
+          <w:szCs w:val="24"/>
+        </w:rPr>
+      </w:pPr>
+      <w:r>
+        <w:rPr>
+          <w:sz w:val="24"/>
+          <w:szCs w:val="24"/>
+          <w:u w:val="single"/>
+        </w:rPr>
+        <w:t>AccionSemantica6:</w:t>
+      </w:r>
+      <w:r>
+        <w:rPr>
+          <w:sz w:val="24"/>
+          <w:szCs w:val="24"/>
+        </w:rPr>
+        <w:t xml:space="preserve"> </w:t>
+      </w:r>
+      <w:r>
+        <w:rPr>
+          <w:sz w:val="24"/>
+          <w:szCs w:val="24"/>
+        </w:rPr>
+        <w:t>Guarda el lexema y retorna el ultimo carácter leído. Además retrocede una posición en el Lector, para continuar con la lectura.</w:t>
+      </w:r>
+    </w:p>
+    <w:p>
+      <w:pPr>
+        <w:autoSpaceDE w:val="0"/>
+        <w:autoSpaceDN w:val="0"/>
+        <w:adjustRightInd w:val="0"/>
+        <w:spacing w:after="0" w:line="240" w:lineRule="auto"/>
+        <w:rPr>
+          <w:sz w:val="24"/>
+          <w:szCs w:val="24"/>
+        </w:rPr>
+      </w:pPr>
+    </w:p>
+    <w:p>
+      <w:pPr>
+        <w:autoSpaceDE w:val="0"/>
+        <w:autoSpaceDN w:val="0"/>
+        <w:adjustRightInd w:val="0"/>
+        <w:spacing w:after="0" w:line="240" w:lineRule="auto"/>
+        <w:rPr>
+          <w:sz w:val="24"/>
+          <w:szCs w:val="24"/>
+        </w:rPr>
+      </w:pPr>
+      <w:r>
+        <w:rPr>
+          <w:sz w:val="24"/>
+          <w:szCs w:val="24"/>
+          <w:u w:val="single"/>
+        </w:rPr>
+        <w:t>AccionSemantica7:</w:t>
+      </w:r>
+      <w:r>
+        <w:rPr>
+          <w:sz w:val="24"/>
+          <w:szCs w:val="24"/>
+        </w:rPr>
+        <w:t xml:space="preserve"> Al ejecutarse guarda el símbolo leído ({</w:t>
+      </w:r>
+      <w:proofErr w:type="gramStart"/>
+      <w:r>
+        <w:rPr>
+          <w:sz w:val="24"/>
+          <w:szCs w:val="24"/>
+        </w:rPr>
+        <w:t>, }</w:t>
+      </w:r>
+      <w:proofErr w:type="gramEnd"/>
+      <w:r>
+        <w:rPr>
+          <w:sz w:val="24"/>
+          <w:szCs w:val="24"/>
+        </w:rPr>
+        <w:t xml:space="preserve">, +, -, </w:t>
+      </w:r>
       <w:proofErr w:type="spellStart"/>
       <w:r>
         <w:rPr>
           <w:sz w:val="24"/>
           <w:szCs w:val="24"/>
         </w:rPr>
-        <w:t>valido</w:t>
+        <w:t>etc</w:t>
       </w:r>
       <w:proofErr w:type="spellEnd"/>
       <w:r>
@@ -1032,7 +1466,7 @@
           <w:sz w:val="24"/>
           <w:szCs w:val="24"/>
         </w:rPr>
-        <w:t>, agregando un mensaje de error en el archivo  errores_lexico.log.</w:t>
+        <w:t>) y lo retorna.</w:t>
       </w:r>
     </w:p>
     <w:p>
@@ -1064,14 +1498,60 @@
           <w:szCs w:val="24"/>
           <w:u w:val="single"/>
         </w:rPr>
-        <w:t>AccionSemantica1:</w:t>
-      </w:r>
-      <w:r>
-        <w:rPr>
-          <w:sz w:val="24"/>
-          <w:szCs w:val="24"/>
-        </w:rPr>
-        <w:t xml:space="preserve"> Se encarga de guardar en el </w:t>
+        <w:t>AccionSemantica8:</w:t>
+      </w:r>
+      <w:r>
+        <w:rPr>
+          <w:sz w:val="24"/>
+          <w:szCs w:val="24"/>
+        </w:rPr>
+        <w:t xml:space="preserve"> La acción numero 8 elimina el lexema leído que fue formado por un comentario.</w:t>
+      </w:r>
+    </w:p>
+    <w:p>
+      <w:pPr>
+        <w:autoSpaceDE w:val="0"/>
+        <w:autoSpaceDN w:val="0"/>
+        <w:adjustRightInd w:val="0"/>
+        <w:spacing w:after="0" w:line="240" w:lineRule="auto"/>
+        <w:rPr>
+          <w:sz w:val="24"/>
+          <w:szCs w:val="24"/>
+        </w:rPr>
+      </w:pPr>
+    </w:p>
+    <w:p>
+      <w:pPr>
+        <w:autoSpaceDE w:val="0"/>
+        <w:autoSpaceDN w:val="0"/>
+        <w:adjustRightInd w:val="0"/>
+        <w:spacing w:after="0" w:line="240" w:lineRule="auto"/>
+        <w:rPr>
+          <w:sz w:val="24"/>
+          <w:szCs w:val="24"/>
+        </w:rPr>
+      </w:pPr>
+      <w:r>
+        <w:rPr>
+          <w:sz w:val="24"/>
+          <w:szCs w:val="24"/>
+          <w:u w:val="single"/>
+        </w:rPr>
+        <w:t>AccionSemantica9:</w:t>
+      </w:r>
+      <w:r>
+        <w:rPr>
+          <w:sz w:val="24"/>
+          <w:szCs w:val="24"/>
+        </w:rPr>
+        <w:t xml:space="preserve"> </w:t>
+      </w:r>
+      <w:r>
+        <w:rPr>
+          <w:sz w:val="24"/>
+          <w:szCs w:val="24"/>
+        </w:rPr>
+        <w:t xml:space="preserve">Cuando se lee un carácter espacio en blanco, esta acción se ejecuta y retorna un </w:t>
       </w:r>
       <w:proofErr w:type="spellStart"/>
       <w:r>
@@ -1079,7 +1559,7 @@
           <w:sz w:val="24"/>
           <w:szCs w:val="24"/>
         </w:rPr>
-        <w:t>stringBuffer</w:t>
+        <w:t>null</w:t>
       </w:r>
       <w:proofErr w:type="spellEnd"/>
       <w:r>
@@ -1087,7 +1567,7 @@
           <w:sz w:val="24"/>
           <w:szCs w:val="24"/>
         </w:rPr>
-        <w:t xml:space="preserve"> los caracteres que se van leyendo.</w:t>
+        <w:t>.</w:t>
       </w:r>
     </w:p>
     <w:p>
@@ -1119,14 +1599,15 @@
           <w:szCs w:val="24"/>
           <w:u w:val="single"/>
         </w:rPr>
-        <w:t>AccionSemantica2:</w:t>
-      </w:r>
-      <w:r>
-        <w:rPr>
-          <w:sz w:val="24"/>
-          <w:szCs w:val="24"/>
-        </w:rPr>
-        <w:t xml:space="preserve"> Esta acción semántica</w:t>
+        <w:t>AccionSemantica11</w:t>
+      </w:r>
+      <w:r>
+        <w:rPr>
+          <w:sz w:val="24"/>
+          <w:szCs w:val="24"/>
+          <w:u w:val="single"/>
+        </w:rPr>
+        <w:t>:</w:t>
       </w:r>
       <w:r>
         <w:rPr>
@@ -1140,78 +1621,55 @@
           <w:sz w:val="24"/>
           <w:szCs w:val="24"/>
         </w:rPr>
-        <w:t xml:space="preserve">se encarga de buscar el lexema leído en la tabla de Palabras Reservadas. </w:t>
-      </w:r>
-      <w:proofErr w:type="spellStart"/>
-      <w:r>
-        <w:rPr>
-          <w:sz w:val="24"/>
-          <w:szCs w:val="24"/>
-        </w:rPr>
-        <w:t>Tambien</w:t>
-      </w:r>
-      <w:proofErr w:type="spellEnd"/>
-      <w:r>
-        <w:rPr>
-          <w:sz w:val="24"/>
-          <w:szCs w:val="24"/>
-        </w:rPr>
-        <w:t xml:space="preserve"> verifica que el lexema no exceda la longitud máxima permitida que debe poseer un Identificador. Si cumple con la longitud, se agrega en la Tabla de </w:t>
-      </w:r>
-      <w:proofErr w:type="spellStart"/>
-      <w:r>
-        <w:rPr>
-          <w:sz w:val="24"/>
-          <w:szCs w:val="24"/>
-        </w:rPr>
-        <w:t>Simbolos</w:t>
-      </w:r>
-      <w:proofErr w:type="spellEnd"/>
-      <w:r>
-        <w:rPr>
-          <w:sz w:val="24"/>
-          <w:szCs w:val="24"/>
-        </w:rPr>
-        <w:t>.</w:t>
-      </w:r>
-    </w:p>
-    <w:p>
-      <w:pPr>
-        <w:autoSpaceDE w:val="0"/>
-        <w:autoSpaceDN w:val="0"/>
-        <w:adjustRightInd w:val="0"/>
-        <w:spacing w:after="0" w:line="240" w:lineRule="auto"/>
-        <w:rPr>
-          <w:sz w:val="24"/>
-          <w:szCs w:val="24"/>
-        </w:rPr>
-      </w:pPr>
-    </w:p>
-    <w:p>
-      <w:pPr>
-        <w:autoSpaceDE w:val="0"/>
-        <w:autoSpaceDN w:val="0"/>
-        <w:adjustRightInd w:val="0"/>
-        <w:spacing w:after="0" w:line="240" w:lineRule="auto"/>
-        <w:rPr>
-          <w:sz w:val="24"/>
-          <w:szCs w:val="24"/>
-        </w:rPr>
-      </w:pPr>
-      <w:r>
+        <w:t>La acción guarda el lexema VECTOR.</w:t>
+      </w:r>
+    </w:p>
+    <w:p>
+      <w:pPr>
+        <w:autoSpaceDE w:val="0"/>
+        <w:autoSpaceDN w:val="0"/>
+        <w:adjustRightInd w:val="0"/>
+        <w:spacing w:after="0" w:line="240" w:lineRule="auto"/>
+        <w:rPr>
+          <w:sz w:val="24"/>
+          <w:szCs w:val="24"/>
+        </w:rPr>
+      </w:pPr>
+    </w:p>
+    <w:p>
+      <w:pPr>
+        <w:autoSpaceDE w:val="0"/>
+        <w:autoSpaceDN w:val="0"/>
+        <w:adjustRightInd w:val="0"/>
+        <w:spacing w:after="0" w:line="240" w:lineRule="auto"/>
         <w:rPr>
           <w:sz w:val="24"/>
           <w:szCs w:val="24"/>
           <w:u w:val="single"/>
         </w:rPr>
-        <w:t>AccionSemantica3:</w:t>
-      </w:r>
+      </w:pPr>
       <w:r>
         <w:rPr>
           <w:sz w:val="24"/>
           <w:szCs w:val="24"/>
           <w:u w:val="single"/>
         </w:rPr>
+        <w:t>AccionSemantica13</w:t>
+      </w:r>
+      <w:r>
+        <w:rPr>
+          <w:sz w:val="24"/>
+          <w:szCs w:val="24"/>
+          <w:u w:val="single"/>
+        </w:rPr>
+        <w:t>:</w:t>
+      </w:r>
+      <w:r>
+        <w:rPr>
+          <w:sz w:val="24"/>
+          <w:szCs w:val="24"/>
+          <w:u w:val="single"/>
+        </w:rPr>
         <w:t xml:space="preserve"> </w:t>
       </w:r>
       <w:r>
@@ -1219,523 +1677,15 @@
           <w:sz w:val="24"/>
           <w:szCs w:val="24"/>
         </w:rPr>
-        <w:t xml:space="preserve">Esta acción semántica se ejecuta cuando se lee un </w:t>
-      </w:r>
-      <w:proofErr w:type="gramStart"/>
-      <w:r>
-        <w:rPr>
-          <w:sz w:val="24"/>
-          <w:szCs w:val="24"/>
-        </w:rPr>
-        <w:t>numero</w:t>
-      </w:r>
-      <w:proofErr w:type="gramEnd"/>
-      <w:r>
-        <w:rPr>
-          <w:sz w:val="24"/>
-          <w:szCs w:val="24"/>
-        </w:rPr>
-        <w:t xml:space="preserve"> entero. Verifica el rango y en caso de no cumplirse la condición, retorna un error.</w:t>
-      </w:r>
-    </w:p>
-    <w:p>
-      <w:pPr>
-        <w:autoSpaceDE w:val="0"/>
-        <w:autoSpaceDN w:val="0"/>
-        <w:adjustRightInd w:val="0"/>
-        <w:spacing w:after="0" w:line="240" w:lineRule="auto"/>
-        <w:rPr>
-          <w:sz w:val="24"/>
-          <w:szCs w:val="24"/>
-        </w:rPr>
-      </w:pPr>
-    </w:p>
-    <w:p>
-      <w:pPr>
-        <w:autoSpaceDE w:val="0"/>
-        <w:autoSpaceDN w:val="0"/>
-        <w:adjustRightInd w:val="0"/>
-        <w:spacing w:after="0" w:line="240" w:lineRule="auto"/>
-        <w:rPr>
-          <w:sz w:val="24"/>
-          <w:szCs w:val="24"/>
-        </w:rPr>
-      </w:pPr>
-      <w:r>
-        <w:rPr>
-          <w:sz w:val="24"/>
-          <w:szCs w:val="24"/>
-          <w:u w:val="single"/>
-        </w:rPr>
-        <w:t>AccionSemantica4:</w:t>
-      </w:r>
-      <w:r>
-        <w:rPr>
-          <w:sz w:val="24"/>
-          <w:szCs w:val="24"/>
-        </w:rPr>
-        <w:t xml:space="preserve"> Es la encargada de realizar la verificación cuando se encuentra un numero de tipo </w:t>
-      </w:r>
-      <w:proofErr w:type="spellStart"/>
-      <w:r>
-        <w:rPr>
-          <w:sz w:val="24"/>
-          <w:szCs w:val="24"/>
-        </w:rPr>
-        <w:t>Float</w:t>
-      </w:r>
-      <w:proofErr w:type="spellEnd"/>
-      <w:r>
-        <w:rPr>
-          <w:sz w:val="24"/>
-          <w:szCs w:val="24"/>
-        </w:rPr>
-        <w:t xml:space="preserve">. Verifica que este dentro del rango, de no ser </w:t>
-      </w:r>
-      <w:proofErr w:type="spellStart"/>
-      <w:r>
-        <w:rPr>
-          <w:sz w:val="24"/>
-          <w:szCs w:val="24"/>
-        </w:rPr>
-        <w:t>asi</w:t>
-      </w:r>
-      <w:proofErr w:type="spellEnd"/>
-      <w:r>
-        <w:rPr>
-          <w:sz w:val="24"/>
-          <w:szCs w:val="24"/>
-        </w:rPr>
-        <w:t>, lo informa con un mensaje de error.</w:t>
-      </w:r>
-    </w:p>
-    <w:p>
-      <w:pPr>
-        <w:autoSpaceDE w:val="0"/>
-        <w:autoSpaceDN w:val="0"/>
-        <w:adjustRightInd w:val="0"/>
-        <w:spacing w:after="0" w:line="240" w:lineRule="auto"/>
-        <w:rPr>
-          <w:sz w:val="24"/>
-          <w:szCs w:val="24"/>
-        </w:rPr>
-      </w:pPr>
-    </w:p>
-    <w:p>
-      <w:pPr>
-        <w:autoSpaceDE w:val="0"/>
-        <w:autoSpaceDN w:val="0"/>
-        <w:adjustRightInd w:val="0"/>
-        <w:spacing w:after="0" w:line="240" w:lineRule="auto"/>
-        <w:rPr>
-          <w:sz w:val="24"/>
-          <w:szCs w:val="24"/>
-          <w:u w:val="single"/>
-        </w:rPr>
-      </w:pPr>
-      <w:r>
-        <w:rPr>
-          <w:sz w:val="24"/>
-          <w:szCs w:val="24"/>
-          <w:u w:val="single"/>
-        </w:rPr>
-        <w:t>AccionSemantica5:</w:t>
-      </w:r>
-      <w:r>
-        <w:rPr>
-          <w:sz w:val="24"/>
-          <w:szCs w:val="24"/>
-        </w:rPr>
-        <w:t xml:space="preserve"> Esta acción retorna los lexemas para los </w:t>
-      </w:r>
-      <w:proofErr w:type="spellStart"/>
-      <w:r>
-        <w:rPr>
-          <w:sz w:val="24"/>
-          <w:szCs w:val="24"/>
-        </w:rPr>
-        <w:t>simbolos</w:t>
-      </w:r>
-      <w:proofErr w:type="spellEnd"/>
-      <w:r>
-        <w:rPr>
-          <w:sz w:val="24"/>
-          <w:szCs w:val="24"/>
-        </w:rPr>
-        <w:t xml:space="preserve"> que son Comparadores y el de </w:t>
-      </w:r>
-      <w:proofErr w:type="spellStart"/>
-      <w:r>
-        <w:rPr>
-          <w:sz w:val="24"/>
-          <w:szCs w:val="24"/>
-        </w:rPr>
-        <w:t>Asignacion</w:t>
-      </w:r>
-      <w:proofErr w:type="spellEnd"/>
-      <w:r>
-        <w:rPr>
-          <w:sz w:val="24"/>
-          <w:szCs w:val="24"/>
-        </w:rPr>
-        <w:t xml:space="preserve"> (&lt;=, &gt;</w:t>
-      </w:r>
-      <w:proofErr w:type="gramStart"/>
-      <w:r>
-        <w:rPr>
-          <w:sz w:val="24"/>
-          <w:szCs w:val="24"/>
-        </w:rPr>
-        <w:t>=, !=</w:t>
-      </w:r>
-      <w:proofErr w:type="gramEnd"/>
-      <w:r>
-        <w:rPr>
-          <w:sz w:val="24"/>
-          <w:szCs w:val="24"/>
-        </w:rPr>
-        <w:t>, :=).</w:t>
-      </w:r>
-    </w:p>
-    <w:p>
-      <w:pPr>
-        <w:autoSpaceDE w:val="0"/>
-        <w:autoSpaceDN w:val="0"/>
-        <w:adjustRightInd w:val="0"/>
-        <w:spacing w:after="0" w:line="240" w:lineRule="auto"/>
-        <w:rPr>
-          <w:sz w:val="24"/>
-          <w:szCs w:val="24"/>
-          <w:u w:val="single"/>
-        </w:rPr>
-      </w:pPr>
-    </w:p>
-    <w:p>
-      <w:pPr>
-        <w:autoSpaceDE w:val="0"/>
-        <w:autoSpaceDN w:val="0"/>
-        <w:adjustRightInd w:val="0"/>
-        <w:spacing w:after="0" w:line="240" w:lineRule="auto"/>
-        <w:rPr>
-          <w:sz w:val="24"/>
-          <w:szCs w:val="24"/>
-        </w:rPr>
-      </w:pPr>
-      <w:r>
-        <w:rPr>
-          <w:sz w:val="24"/>
-          <w:szCs w:val="24"/>
-          <w:u w:val="single"/>
-        </w:rPr>
-        <w:t>AccionSemantica6:</w:t>
-      </w:r>
-      <w:r>
-        <w:rPr>
-          <w:sz w:val="24"/>
-          <w:szCs w:val="24"/>
-        </w:rPr>
-        <w:t xml:space="preserve"> </w:t>
-      </w:r>
-      <w:r>
-        <w:rPr>
-          <w:sz w:val="24"/>
-          <w:szCs w:val="24"/>
-        </w:rPr>
-        <w:t>Guarda el lexema y retorna el ultimo carácter leído. Además retrocede una posición en el Lector, para continuar con la lectura.</w:t>
-      </w:r>
-    </w:p>
-    <w:p>
-      <w:pPr>
-        <w:autoSpaceDE w:val="0"/>
-        <w:autoSpaceDN w:val="0"/>
-        <w:adjustRightInd w:val="0"/>
-        <w:spacing w:after="0" w:line="240" w:lineRule="auto"/>
-        <w:rPr>
-          <w:sz w:val="24"/>
-          <w:szCs w:val="24"/>
-        </w:rPr>
-      </w:pPr>
-    </w:p>
-    <w:p>
-      <w:pPr>
-        <w:autoSpaceDE w:val="0"/>
-        <w:autoSpaceDN w:val="0"/>
-        <w:adjustRightInd w:val="0"/>
-        <w:spacing w:after="0" w:line="240" w:lineRule="auto"/>
-        <w:rPr>
-          <w:sz w:val="24"/>
-          <w:szCs w:val="24"/>
-        </w:rPr>
-      </w:pPr>
-      <w:r>
-        <w:rPr>
-          <w:sz w:val="24"/>
-          <w:szCs w:val="24"/>
-          <w:u w:val="single"/>
-        </w:rPr>
-        <w:t>AccionSemantica7:</w:t>
-      </w:r>
-      <w:r>
-        <w:rPr>
-          <w:sz w:val="24"/>
-          <w:szCs w:val="24"/>
-        </w:rPr>
-        <w:t xml:space="preserve"> Al ejecutarse guarda el símbolo leído ({</w:t>
-      </w:r>
-      <w:proofErr w:type="gramStart"/>
-      <w:r>
-        <w:rPr>
-          <w:sz w:val="24"/>
-          <w:szCs w:val="24"/>
-        </w:rPr>
-        <w:t>, }</w:t>
-      </w:r>
-      <w:proofErr w:type="gramEnd"/>
-      <w:r>
-        <w:rPr>
-          <w:sz w:val="24"/>
-          <w:szCs w:val="24"/>
-        </w:rPr>
-        <w:t xml:space="preserve">, +, -, </w:t>
-      </w:r>
-      <w:proofErr w:type="spellStart"/>
-      <w:r>
-        <w:rPr>
-          <w:sz w:val="24"/>
-          <w:szCs w:val="24"/>
-        </w:rPr>
-        <w:t>etc</w:t>
-      </w:r>
-      <w:proofErr w:type="spellEnd"/>
-      <w:r>
-        <w:rPr>
-          <w:sz w:val="24"/>
-          <w:szCs w:val="24"/>
-        </w:rPr>
-        <w:t>) y lo retorna.</w:t>
-      </w:r>
-    </w:p>
-    <w:p>
-      <w:pPr>
-        <w:autoSpaceDE w:val="0"/>
-        <w:autoSpaceDN w:val="0"/>
-        <w:adjustRightInd w:val="0"/>
-        <w:spacing w:after="0" w:line="240" w:lineRule="auto"/>
-        <w:rPr>
-          <w:sz w:val="24"/>
-          <w:szCs w:val="24"/>
-        </w:rPr>
-      </w:pPr>
-    </w:p>
-    <w:p>
-      <w:pPr>
-        <w:autoSpaceDE w:val="0"/>
-        <w:autoSpaceDN w:val="0"/>
-        <w:adjustRightInd w:val="0"/>
-        <w:spacing w:after="0" w:line="240" w:lineRule="auto"/>
-        <w:rPr>
-          <w:sz w:val="24"/>
-          <w:szCs w:val="24"/>
-        </w:rPr>
-      </w:pPr>
-      <w:r>
-        <w:rPr>
-          <w:sz w:val="24"/>
-          <w:szCs w:val="24"/>
-          <w:u w:val="single"/>
-        </w:rPr>
-        <w:t>AccionSemantica8:</w:t>
-      </w:r>
-      <w:r>
-        <w:rPr>
-          <w:sz w:val="24"/>
-          <w:szCs w:val="24"/>
-        </w:rPr>
-        <w:t xml:space="preserve"> La acción numero 8 elimina el lexema leído que fue formado por un comentario.</w:t>
-      </w:r>
-    </w:p>
-    <w:p>
-      <w:pPr>
-        <w:autoSpaceDE w:val="0"/>
-        <w:autoSpaceDN w:val="0"/>
-        <w:adjustRightInd w:val="0"/>
-        <w:spacing w:after="0" w:line="240" w:lineRule="auto"/>
-        <w:rPr>
-          <w:sz w:val="24"/>
-          <w:szCs w:val="24"/>
-        </w:rPr>
-      </w:pPr>
-    </w:p>
-    <w:p>
-      <w:pPr>
-        <w:autoSpaceDE w:val="0"/>
-        <w:autoSpaceDN w:val="0"/>
-        <w:adjustRightInd w:val="0"/>
-        <w:spacing w:after="0" w:line="240" w:lineRule="auto"/>
-        <w:rPr>
-          <w:sz w:val="24"/>
-          <w:szCs w:val="24"/>
-        </w:rPr>
-      </w:pPr>
-      <w:r>
-        <w:rPr>
-          <w:sz w:val="24"/>
-          <w:szCs w:val="24"/>
-          <w:u w:val="single"/>
-        </w:rPr>
-        <w:t>AccionSemantica9:</w:t>
-      </w:r>
-      <w:r>
-        <w:rPr>
-          <w:sz w:val="24"/>
-          <w:szCs w:val="24"/>
-        </w:rPr>
-        <w:t xml:space="preserve"> </w:t>
-      </w:r>
-      <w:r>
-        <w:rPr>
-          <w:sz w:val="24"/>
-          <w:szCs w:val="24"/>
-        </w:rPr>
-        <w:t xml:space="preserve">Cuando se lee un carácter espacio en blanco, esta acción se ejecuta y retorna un </w:t>
-      </w:r>
-      <w:proofErr w:type="spellStart"/>
-      <w:r>
-        <w:rPr>
-          <w:sz w:val="24"/>
-          <w:szCs w:val="24"/>
-        </w:rPr>
-        <w:t>null</w:t>
-      </w:r>
-      <w:proofErr w:type="spellEnd"/>
-      <w:r>
-        <w:rPr>
-          <w:sz w:val="24"/>
-          <w:szCs w:val="24"/>
-        </w:rPr>
-        <w:t>.</w:t>
-      </w:r>
-    </w:p>
-    <w:p>
-      <w:pPr>
-        <w:autoSpaceDE w:val="0"/>
-        <w:autoSpaceDN w:val="0"/>
-        <w:adjustRightInd w:val="0"/>
-        <w:spacing w:after="0" w:line="240" w:lineRule="auto"/>
-        <w:rPr>
-          <w:sz w:val="24"/>
-          <w:szCs w:val="24"/>
-        </w:rPr>
-      </w:pPr>
-    </w:p>
-    <w:p>
-      <w:pPr>
-        <w:autoSpaceDE w:val="0"/>
-        <w:autoSpaceDN w:val="0"/>
-        <w:adjustRightInd w:val="0"/>
-        <w:spacing w:after="0" w:line="240" w:lineRule="auto"/>
-        <w:rPr>
-          <w:sz w:val="24"/>
-          <w:szCs w:val="24"/>
-        </w:rPr>
-      </w:pPr>
-      <w:r>
-        <w:rPr>
-          <w:sz w:val="24"/>
-          <w:szCs w:val="24"/>
-          <w:u w:val="single"/>
-        </w:rPr>
-        <w:t>AccionSemantica11</w:t>
-      </w:r>
-      <w:r>
-        <w:rPr>
-          <w:sz w:val="24"/>
-          <w:szCs w:val="24"/>
-          <w:u w:val="single"/>
-        </w:rPr>
-        <w:t>:</w:t>
-      </w:r>
-      <w:r>
-        <w:rPr>
-          <w:sz w:val="24"/>
-          <w:szCs w:val="24"/>
-        </w:rPr>
-        <w:t xml:space="preserve"> </w:t>
-      </w:r>
-      <w:r>
-        <w:rPr>
-          <w:sz w:val="24"/>
-          <w:szCs w:val="24"/>
-        </w:rPr>
-        <w:t>La acción guarda el lexema VECTOR.</w:t>
-      </w:r>
-    </w:p>
-    <w:p>
-      <w:pPr>
-        <w:autoSpaceDE w:val="0"/>
-        <w:autoSpaceDN w:val="0"/>
-        <w:adjustRightInd w:val="0"/>
-        <w:spacing w:after="0" w:line="240" w:lineRule="auto"/>
-        <w:rPr>
-          <w:sz w:val="24"/>
-          <w:szCs w:val="24"/>
-        </w:rPr>
-      </w:pPr>
-    </w:p>
-    <w:p>
-      <w:pPr>
-        <w:autoSpaceDE w:val="0"/>
-        <w:autoSpaceDN w:val="0"/>
-        <w:adjustRightInd w:val="0"/>
-        <w:spacing w:after="0" w:line="240" w:lineRule="auto"/>
-        <w:rPr>
-          <w:sz w:val="24"/>
-          <w:szCs w:val="24"/>
-          <w:u w:val="single"/>
-        </w:rPr>
-      </w:pPr>
-      <w:r>
-        <w:rPr>
-          <w:sz w:val="24"/>
-          <w:szCs w:val="24"/>
-          <w:u w:val="single"/>
-        </w:rPr>
-        <w:t>AccionSemantica13</w:t>
-      </w:r>
-      <w:r>
-        <w:rPr>
-          <w:sz w:val="24"/>
-          <w:szCs w:val="24"/>
-          <w:u w:val="single"/>
-        </w:rPr>
-        <w:t>:</w:t>
-      </w:r>
-      <w:r>
-        <w:rPr>
-          <w:sz w:val="24"/>
-          <w:szCs w:val="24"/>
-          <w:u w:val="single"/>
-        </w:rPr>
-        <w:t xml:space="preserve"> </w:t>
-      </w:r>
-      <w:r>
-        <w:rPr>
-          <w:sz w:val="24"/>
-          <w:szCs w:val="24"/>
-        </w:rPr>
         <w:t xml:space="preserve">Se encarga de guardar las cadenas de una línea, verifica que esta no tenga </w:t>
       </w:r>
-      <w:proofErr w:type="spellStart"/>
-      <w:proofErr w:type="gramStart"/>
-      <w:r>
-        <w:rPr>
-          <w:sz w:val="24"/>
-          <w:szCs w:val="24"/>
-        </w:rPr>
-        <w:t>mas</w:t>
-      </w:r>
-      <w:proofErr w:type="spellEnd"/>
-      <w:proofErr w:type="gramEnd"/>
+      <w:r>
+        <w:rPr>
+          <w:sz w:val="24"/>
+          <w:szCs w:val="24"/>
+        </w:rPr>
+        <w:t>más</w:t>
+      </w:r>
       <w:r>
         <w:rPr>
           <w:sz w:val="24"/>
@@ -1743,15 +1693,13 @@
         </w:rPr>
         <w:t xml:space="preserve"> de una línea, en caso de ser </w:t>
       </w:r>
-      <w:proofErr w:type="spellStart"/>
-      <w:r>
-        <w:rPr>
-          <w:sz w:val="24"/>
-          <w:szCs w:val="24"/>
-        </w:rPr>
-        <w:t>asi</w:t>
-      </w:r>
-      <w:proofErr w:type="spellEnd"/>
+      <w:r>
+        <w:rPr>
+          <w:sz w:val="24"/>
+          <w:szCs w:val="24"/>
+        </w:rPr>
+        <w:t>así</w:t>
+      </w:r>
       <w:r>
         <w:rPr>
           <w:sz w:val="24"/>

</xml_diff>